<commit_message>
Javascript- call by reference,value
</commit_message>
<xml_diff>
--- a/Java script/javascript2.docx
+++ b/Java script/javascript2.docx
@@ -1366,12 +1366,75 @@
         <w:spacing w:lineRule="auto" w:line="240" w:before="0" w:after="0"/>
         <w:rPr>
           <w:rFonts w:ascii="Liberation Serif" w:hAnsi="Liberation Serif"/>
-        </w:rPr>
-      </w:pPr>
-      <w:r>
-        <w:rPr>
-          <w:rFonts w:ascii="Liberation Serif" w:hAnsi="Liberation Serif"/>
-        </w:rPr>
+          <w:b w:val="false"/>
+          <w:b w:val="false"/>
+          <w:bCs w:val="false"/>
+          <w:sz w:val="22"/>
+          <w:szCs w:val="22"/>
+        </w:rPr>
+      </w:pPr>
+      <w:r>
+        <w:rPr>
+          <w:rFonts w:ascii="Liberation Serif" w:hAnsi="Liberation Serif"/>
+          <w:b w:val="false"/>
+          <w:bCs w:val="false"/>
+          <w:sz w:val="22"/>
+          <w:szCs w:val="22"/>
+        </w:rPr>
+        <w:tab/>
+      </w:r>
+    </w:p>
+    <w:p>
+      <w:pPr>
+        <w:pStyle w:val="TextBody"/>
+        <w:spacing w:lineRule="auto" w:line="240" w:before="0" w:after="0"/>
+        <w:rPr/>
+      </w:pPr>
+      <w:r>
+        <w:rPr>
+          <w:rFonts w:ascii="Liberation Serif" w:hAnsi="Liberation Serif"/>
+          <w:b/>
+          <w:bCs/>
+          <w:sz w:val="22"/>
+          <w:szCs w:val="22"/>
+        </w:rPr>
+        <w:t>for key….in</w:t>
+      </w:r>
+      <w:r>
+        <w:rPr>
+          <w:rFonts w:ascii="Liberation Serif" w:hAnsi="Liberation Serif"/>
+          <w:b w:val="false"/>
+          <w:bCs w:val="false"/>
+          <w:sz w:val="22"/>
+          <w:szCs w:val="22"/>
+        </w:rPr>
+        <w:t xml:space="preserve"> - </w:t>
+      </w:r>
+      <w:r>
+        <w:rPr>
+          <w:rFonts w:ascii="Liberation Serif" w:hAnsi="Liberation Serif"/>
+          <w:b w:val="false"/>
+          <w:bCs w:val="false"/>
+          <w:i/>
+          <w:iCs/>
+          <w:sz w:val="22"/>
+          <w:szCs w:val="22"/>
+        </w:rPr>
+        <w:t>for(key in object){………}</w:t>
+        <w:tab/>
+        <w:tab/>
+      </w:r>
+      <w:r>
+        <w:rPr>
+          <w:rFonts w:ascii="Liberation Serif" w:hAnsi="Liberation Serif"/>
+          <w:b w:val="false"/>
+          <w:bCs w:val="false"/>
+          <w:i w:val="false"/>
+          <w:iCs w:val="false"/>
+          <w:sz w:val="22"/>
+          <w:szCs w:val="22"/>
+        </w:rPr>
+        <w:t>//this loop run in an ascending ordered manner for number keys</w:t>
       </w:r>
     </w:p>
     <w:p>
@@ -1551,7 +1614,7 @@
         </w:tblBorders>
         <w:tblCellMar>
           <w:top w:w="55" w:type="dxa"/>
-          <w:left w:w="48" w:type="dxa"/>
+          <w:left w:w="46" w:type="dxa"/>
           <w:bottom w:w="55" w:type="dxa"/>
           <w:right w:w="55" w:type="dxa"/>
         </w:tblCellMar>
@@ -1711,31 +1774,38 @@
           <w:sz w:val="22"/>
           <w:szCs w:val="22"/>
         </w:rPr>
-      </w:r>
-    </w:p>
-    <w:p>
-      <w:pPr>
-        <w:pStyle w:val="TextBody"/>
-        <w:spacing w:lineRule="auto" w:line="240" w:before="0" w:after="0"/>
-        <w:rPr>
-          <w:rFonts w:ascii="Liberation Serif" w:hAnsi="Liberation Serif"/>
-          <w:b w:val="false"/>
+        <w:t>-</w:t>
+      </w:r>
+      <w:r>
+        <w:rPr>
+          <w:rFonts w:ascii="Liberation Serif" w:hAnsi="Liberation Serif"/>
           <w:b w:val="false"/>
           <w:bCs w:val="false"/>
           <w:sz w:val="22"/>
           <w:szCs w:val="22"/>
         </w:rPr>
-      </w:pPr>
-      <w:r>
-        <w:rPr>
-          <w:rFonts w:ascii="Liberation Serif" w:hAnsi="Liberation Serif"/>
-          <w:b/>
-          <w:bCs/>
+        <w:t xml:space="preserve">Objects are muttable    </w:t>
+        <w:br/>
+        <w:tab/>
+        <w:t>a={name:1}; b=a; b.a=2;  console.log(a);</w:t>
+        <w:tab/>
+        <w:tab/>
+        <w:t>//gives {a:2}  both uses same reference</w:t>
+      </w:r>
+    </w:p>
+    <w:p>
+      <w:pPr>
+        <w:pStyle w:val="TextBody"/>
+        <w:spacing w:lineRule="auto" w:line="240" w:before="0" w:after="0"/>
+        <w:rPr>
+          <w:rFonts w:ascii="Liberation Serif" w:hAnsi="Liberation Serif"/>
+          <w:b w:val="false"/>
+          <w:b w:val="false"/>
+          <w:bCs w:val="false"/>
           <w:sz w:val="22"/>
           <w:szCs w:val="22"/>
         </w:rPr>
-        <w:t>for key….in</w:t>
-      </w:r>
+      </w:pPr>
       <w:r>
         <w:rPr>
           <w:rFonts w:ascii="Liberation Serif" w:hAnsi="Liberation Serif"/>
@@ -1744,47 +1814,53 @@
           <w:sz w:val="22"/>
           <w:szCs w:val="22"/>
         </w:rPr>
-        <w:t xml:space="preserve"> - </w:t>
-      </w:r>
-      <w:r>
-        <w:rPr>
-          <w:rFonts w:ascii="Liberation Serif" w:hAnsi="Liberation Serif"/>
-          <w:b w:val="false"/>
-          <w:bCs w:val="false"/>
-          <w:i/>
-          <w:iCs/>
+        <w:tab/>
+      </w:r>
+      <w:r>
+        <w:rPr>
+          <w:rFonts w:ascii="Liberation Serif" w:hAnsi="Liberation Serif"/>
+          <w:b w:val="false"/>
+          <w:bCs w:val="false"/>
           <w:sz w:val="22"/>
           <w:szCs w:val="22"/>
         </w:rPr>
-        <w:t>for(key in object){………}</w:t>
-        <w:tab/>
-        <w:tab/>
-      </w:r>
-      <w:r>
-        <w:rPr>
-          <w:rFonts w:ascii="Liberation Serif" w:hAnsi="Liberation Serif"/>
-          <w:b w:val="false"/>
-          <w:bCs w:val="false"/>
-          <w:i w:val="false"/>
-          <w:iCs w:val="false"/>
+        <w:t>b={}; console.log(a);</w:t>
+        <w:tab/>
+        <w:t>//a is {a:2}</w:t>
+        <w:tab/>
+        <w:tab/>
+        <w:tab/>
+        <w:t>//while {} b points to new location reference</w:t>
+      </w:r>
+    </w:p>
+    <w:p>
+      <w:pPr>
+        <w:pStyle w:val="TextBody"/>
+        <w:spacing w:lineRule="auto" w:line="240" w:before="0" w:after="0"/>
+        <w:rPr>
+          <w:rFonts w:ascii="Liberation Serif" w:hAnsi="Liberation Serif"/>
+          <w:b w:val="false"/>
+          <w:b w:val="false"/>
+          <w:bCs w:val="false"/>
           <w:sz w:val="22"/>
           <w:szCs w:val="22"/>
         </w:rPr>
-        <w:t>//this loop run in an ascending ordered manner for number keys</w:t>
-      </w:r>
-    </w:p>
-    <w:p>
-      <w:pPr>
-        <w:pStyle w:val="TextBody"/>
-        <w:spacing w:lineRule="auto" w:line="240" w:before="0" w:after="0"/>
-        <w:rPr>
-          <w:rFonts w:ascii="Liberation Serif" w:hAnsi="Liberation Serif"/>
-          <w:b w:val="false"/>
+      </w:pPr>
+      <w:r>
+        <w:rPr>
+          <w:rFonts w:ascii="Liberation Serif" w:hAnsi="Liberation Serif"/>
           <w:b w:val="false"/>
           <w:bCs w:val="false"/>
           <w:sz w:val="22"/>
           <w:szCs w:val="22"/>
         </w:rPr>
+      </w:r>
+    </w:p>
+    <w:p>
+      <w:pPr>
+        <w:pStyle w:val="TextBody"/>
+        <w:spacing w:lineRule="auto" w:line="240" w:before="0" w:after="0"/>
+        <w:rPr/>
       </w:pPr>
       <w:r>
         <w:rPr>
@@ -2638,6 +2714,8 @@
       <w:r>
         <w:rPr>
           <w:rFonts w:ascii="Liberation Serif" w:hAnsi="Liberation Serif"/>
+          <w:b/>
+          <w:bCs/>
         </w:rPr>
         <w:t>Default parameter:</w:t>
       </w:r>
@@ -2646,18 +2724,52 @@
       <w:pPr>
         <w:pStyle w:val="TextBody"/>
         <w:spacing w:lineRule="auto" w:line="240" w:before="0" w:after="0"/>
-        <w:rPr>
-          <w:rFonts w:cs="Calibri" w:cstheme="minorHAnsi"/>
-          <w:sz w:val="28"/>
-          <w:szCs w:val="28"/>
-        </w:rPr>
-      </w:pPr>
-      <w:r>
-        <w:rPr>
-          <w:rFonts w:ascii="Liberation Serif" w:hAnsi="Liberation Serif"/>
-        </w:rPr>
-        <w:tab/>
-        <w:t>function functionName(i=1){....function body.....}</w:t>
+        <w:rPr/>
+      </w:pPr>
+      <w:r>
+        <w:rPr>
+          <w:rFonts w:ascii="Liberation Serif" w:hAnsi="Liberation Serif"/>
+        </w:rPr>
+        <w:t>-Primitive</w:t>
+        <w:tab/>
+        <w:t>function get(i=1){ return i;}    get(undefined);</w:t>
+      </w:r>
+    </w:p>
+    <w:p>
+      <w:pPr>
+        <w:pStyle w:val="TextBody"/>
+        <w:spacing w:lineRule="auto" w:line="240" w:before="0" w:after="0"/>
+        <w:rPr/>
+      </w:pPr>
+      <w:r>
+        <w:rPr>
+          <w:rFonts w:ascii="Liberation Serif" w:hAnsi="Liberation Serif"/>
+        </w:rPr>
+        <w:t>-Array</w:t>
+        <w:tab/>
+        <w:tab/>
+        <w:t>function get(a=[]){return ...a;}</w:t>
+        <w:tab/>
+        <w:t xml:space="preserve">get([5]);    </w:t>
+      </w:r>
+    </w:p>
+    <w:p>
+      <w:pPr>
+        <w:pStyle w:val="TextBody"/>
+        <w:spacing w:lineRule="auto" w:line="240" w:before="0" w:after="0"/>
+        <w:rPr>
+          <w:rFonts w:ascii="Liberation Serif" w:hAnsi="Liberation Serif"/>
+        </w:rPr>
+      </w:pPr>
+      <w:r>
+        <w:rPr>
+          <w:rFonts w:ascii="Liberation Serif" w:hAnsi="Liberation Serif"/>
+        </w:rPr>
+        <w:t>-Object</w:t>
+        <w:tab/>
+        <w:tab/>
+        <w:t>function get({a=5}={}){return }     x={a:5}; get();</w:t>
+        <w:tab/>
       </w:r>
     </w:p>
     <w:p>
@@ -2687,7 +2799,7 @@
         </w:tblBorders>
         <w:tblCellMar>
           <w:top w:w="55" w:type="dxa"/>
-          <w:left w:w="50" w:type="dxa"/>
+          <w:left w:w="48" w:type="dxa"/>
           <w:bottom w:w="55" w:type="dxa"/>
           <w:right w:w="55" w:type="dxa"/>
         </w:tblCellMar>
@@ -2842,11 +2954,7 @@
       <w:pPr>
         <w:pStyle w:val="TextBody"/>
         <w:spacing w:lineRule="auto" w:line="240" w:before="0" w:after="0"/>
-        <w:rPr>
-          <w:rFonts w:ascii="Liberation Serif" w:hAnsi="Liberation Serif" w:cs="Calibri" w:cstheme="minorHAnsi"/>
-          <w:sz w:val="22"/>
-          <w:szCs w:val="22"/>
-        </w:rPr>
+        <w:rPr/>
       </w:pPr>
       <w:r>
         <w:rPr>
@@ -2854,20 +2962,16 @@
           <w:sz w:val="22"/>
           <w:szCs w:val="22"/>
         </w:rPr>
-        <w:t>We can combine two arrays. a=[3,4,5];  b=[1,2,...a,6];</w:t>
-        <w:tab/>
-        <w:t>//b is [1,2,3,4,5]</w:t>
-      </w:r>
-    </w:p>
-    <w:p>
-      <w:pPr>
-        <w:pStyle w:val="TextBody"/>
-        <w:spacing w:lineRule="auto" w:line="240" w:before="0" w:after="0"/>
-        <w:rPr>
-          <w:rFonts w:ascii="Liberation Serif" w:hAnsi="Liberation Serif" w:cs="Calibri" w:cstheme="minorHAnsi"/>
-          <w:sz w:val="22"/>
-          <w:szCs w:val="22"/>
-        </w:rPr>
+        <w:t>We can combine two arrays. a=[1,2,3];  b=[4,5];</w:t>
+        <w:tab/>
+        <w:t xml:space="preserve"> c= [...a,...b];        //c is [1,2,3,4,5]</w:t>
+      </w:r>
+    </w:p>
+    <w:p>
+      <w:pPr>
+        <w:pStyle w:val="TextBody"/>
+        <w:spacing w:lineRule="auto" w:line="240" w:before="0" w:after="0"/>
+        <w:rPr/>
       </w:pPr>
       <w:r>
         <w:rPr>
@@ -2877,7 +2981,7 @@
         </w:rPr>
         <w:t>console.log(...a);</w:t>
         <w:tab/>
-        <w:t>//3 4 5</w:t>
+        <w:t>//1 2 3</w:t>
       </w:r>
     </w:p>
     <w:p>
@@ -2962,7 +3066,7 @@
         </w:tblBorders>
         <w:tblCellMar>
           <w:top w:w="55" w:type="dxa"/>
-          <w:left w:w="50" w:type="dxa"/>
+          <w:left w:w="48" w:type="dxa"/>
           <w:bottom w:w="55" w:type="dxa"/>
           <w:right w:w="55" w:type="dxa"/>
         </w:tblCellMar>
@@ -3719,11 +3823,7 @@
       <w:pPr>
         <w:pStyle w:val="TextBody"/>
         <w:spacing w:lineRule="auto" w:line="240" w:before="0" w:after="0"/>
-        <w:rPr>
-          <w:b w:val="false"/>
-          <w:b w:val="false"/>
-          <w:bCs w:val="false"/>
-        </w:rPr>
+        <w:rPr/>
       </w:pPr>
       <w:r>
         <w:rPr>

</xml_diff>

<commit_message>
object create and assign
</commit_message>
<xml_diff>
--- a/Java script/javascript2.docx
+++ b/Java script/javascript2.docx
@@ -3203,7 +3203,7 @@
         </w:tblBorders>
         <w:tblCellMar>
           <w:top w:w="55" w:type="dxa"/>
-          <w:left w:w="45" w:type="dxa"/>
+          <w:left w:w="44" w:type="dxa"/>
           <w:bottom w:w="55" w:type="dxa"/>
           <w:right w:w="55" w:type="dxa"/>
         </w:tblCellMar>
@@ -4077,7 +4077,7 @@
         </w:tblBorders>
         <w:tblCellMar>
           <w:top w:w="55" w:type="dxa"/>
-          <w:left w:w="45" w:type="dxa"/>
+          <w:left w:w="44" w:type="dxa"/>
           <w:bottom w:w="55" w:type="dxa"/>
           <w:right w:w="55" w:type="dxa"/>
         </w:tblCellMar>
@@ -4835,10 +4835,7 @@
       <w:pPr>
         <w:pStyle w:val="TextBody"/>
         <w:spacing w:lineRule="auto" w:line="240" w:before="0" w:after="0"/>
-        <w:rPr>
-          <w:sz w:val="22"/>
-          <w:szCs w:val="22"/>
-        </w:rPr>
+        <w:rPr/>
       </w:pPr>
       <w:r>
         <w:rPr>
@@ -4849,6 +4846,82 @@
           <w:szCs w:val="22"/>
         </w:rPr>
         <w:t>var bound = func.bind(obj);     bound(1,2);</w:t>
+      </w:r>
+    </w:p>
+    <w:p>
+      <w:pPr>
+        <w:pStyle w:val="TextBody"/>
+        <w:spacing w:lineRule="auto" w:line="240" w:before="0" w:after="0"/>
+        <w:rPr>
+          <w:rFonts w:ascii="Liberation Serif" w:hAnsi="Liberation Serif"/>
+          <w:b w:val="false"/>
+          <w:b w:val="false"/>
+          <w:bCs w:val="false"/>
+          <w:sz w:val="22"/>
+          <w:szCs w:val="22"/>
+        </w:rPr>
+      </w:pPr>
+      <w:r>
+        <w:rPr/>
+      </w:r>
+    </w:p>
+    <w:p>
+      <w:pPr>
+        <w:pStyle w:val="TextBody"/>
+        <w:spacing w:lineRule="auto" w:line="240" w:before="0" w:after="0"/>
+        <w:rPr>
+          <w:b/>
+          <w:b/>
+          <w:bCs/>
+        </w:rPr>
+      </w:pPr>
+      <w:r>
+        <w:rPr>
+          <w:rFonts w:ascii="Liberation Serif" w:hAnsi="Liberation Serif"/>
+          <w:b/>
+          <w:bCs/>
+          <w:sz w:val="22"/>
+          <w:szCs w:val="22"/>
+        </w:rPr>
+        <w:t>Object.</w:t>
+        <w:tab/>
+        <w:t xml:space="preserve">create: </w:t>
+      </w:r>
+      <w:r>
+        <w:rPr>
+          <w:rFonts w:ascii="Liberation Serif" w:hAnsi="Liberation Serif"/>
+          <w:b w:val="false"/>
+          <w:bCs w:val="false"/>
+          <w:sz w:val="22"/>
+          <w:szCs w:val="22"/>
+        </w:rPr>
+        <w:t>create an empty object, set given arg object as prototype of the created empty object</w:t>
+        <w:br/>
+        <w:tab/>
+        <w:t>oldIO</w:t>
+        <w:br/>
+        <w:tab/>
+        <w:t>Object.create(oldObj);;</w:t>
+      </w:r>
+    </w:p>
+    <w:p>
+      <w:pPr>
+        <w:pStyle w:val="TextBody"/>
+        <w:spacing w:lineRule="auto" w:line="240" w:before="0" w:after="0"/>
+        <w:rPr>
+          <w:rFonts w:ascii="Liberation Serif" w:hAnsi="Liberation Serif"/>
+          <w:b/>
+          <w:b/>
+          <w:bCs/>
+        </w:rPr>
+      </w:pPr>
+      <w:r>
+        <w:rPr>
+          <w:rFonts w:ascii="Liberation Serif" w:hAnsi="Liberation Serif"/>
+          <w:b/>
+          <w:bCs/>
+        </w:rPr>
+        <w:t>Object . assign</w:t>
       </w:r>
     </w:p>
     <w:p>

</xml_diff>

<commit_message>
async await promise in js
</commit_message>
<xml_diff>
--- a/Java script/javascript2.docx
+++ b/Java script/javascript2.docx
@@ -6273,6 +6273,394 @@
           <w:szCs w:val="22"/>
         </w:rPr>
         <w:t>var obj = new Car(arg);</w:t>
+      </w:r>
+    </w:p>
+    <w:p>
+      <w:pPr>
+        <w:pStyle w:val="TextBody"/>
+        <w:spacing w:lineRule="auto" w:line="240" w:before="0" w:after="0"/>
+        <w:rPr>
+          <w:rFonts w:ascii="Liberation Serif" w:hAnsi="Liberation Serif"/>
+          <w:b w:val="false"/>
+          <w:b w:val="false"/>
+          <w:bCs w:val="false"/>
+          <w:sz w:val="22"/>
+          <w:szCs w:val="22"/>
+        </w:rPr>
+      </w:pPr>
+      <w:r>
+        <w:rPr/>
+      </w:r>
+    </w:p>
+    <w:p>
+      <w:pPr>
+        <w:pStyle w:val="TextBody"/>
+        <w:spacing w:lineRule="auto" w:line="240" w:before="0" w:after="0"/>
+        <w:rPr>
+          <w:b/>
+          <w:b/>
+          <w:bCs/>
+        </w:rPr>
+      </w:pPr>
+      <w:r>
+        <w:rPr>
+          <w:rFonts w:ascii="Liberation Serif" w:hAnsi="Liberation Serif"/>
+          <w:b/>
+          <w:bCs/>
+          <w:sz w:val="22"/>
+          <w:szCs w:val="22"/>
+        </w:rPr>
+        <w:t>Promise – resolve,reject:</w:t>
+      </w:r>
+    </w:p>
+    <w:p>
+      <w:pPr>
+        <w:pStyle w:val="TextBody"/>
+        <w:spacing w:lineRule="auto" w:line="240" w:before="0" w:after="0"/>
+        <w:rPr>
+          <w:b w:val="false"/>
+          <w:b w:val="false"/>
+          <w:bCs w:val="false"/>
+        </w:rPr>
+      </w:pPr>
+      <w:r>
+        <w:rPr>
+          <w:rFonts w:ascii="Liberation Serif" w:hAnsi="Liberation Serif"/>
+          <w:b w:val="false"/>
+          <w:bCs w:val="false"/>
+          <w:sz w:val="22"/>
+          <w:szCs w:val="22"/>
+        </w:rPr>
+        <w:t>var promise = new Promise(function(resolve,reject){</w:t>
+        <w:br/>
+        <w:t xml:space="preserve">    setTimeout(function(){ </w:t>
+      </w:r>
+    </w:p>
+    <w:p>
+      <w:pPr>
+        <w:pStyle w:val="TextBody"/>
+        <w:spacing w:lineRule="auto" w:line="240" w:before="0" w:after="0"/>
+        <w:rPr>
+          <w:b w:val="false"/>
+          <w:b w:val="false"/>
+          <w:bCs w:val="false"/>
+        </w:rPr>
+      </w:pPr>
+      <w:r>
+        <w:rPr>
+          <w:rFonts w:ascii="Liberation Serif" w:hAnsi="Liberation Serif"/>
+          <w:b w:val="false"/>
+          <w:bCs w:val="false"/>
+          <w:sz w:val="22"/>
+          <w:szCs w:val="22"/>
+        </w:rPr>
+        <w:tab/>
+        <w:t>success=true;</w:t>
+      </w:r>
+    </w:p>
+    <w:p>
+      <w:pPr>
+        <w:pStyle w:val="TextBody"/>
+        <w:spacing w:lineRule="auto" w:line="240" w:before="0" w:after="0"/>
+        <w:rPr>
+          <w:b w:val="false"/>
+          <w:b w:val="false"/>
+          <w:bCs w:val="false"/>
+        </w:rPr>
+      </w:pPr>
+      <w:r>
+        <w:rPr>
+          <w:rFonts w:ascii="Liberation Serif" w:hAnsi="Liberation Serif"/>
+          <w:b w:val="false"/>
+          <w:bCs w:val="false"/>
+          <w:sz w:val="22"/>
+          <w:szCs w:val="22"/>
+        </w:rPr>
+        <w:tab/>
+        <w:t>if(success){resolve(‘result’);}</w:t>
+        <w:tab/>
+        <w:tab/>
+        <w:t>//wait until resolve function beeing called</w:t>
+        <w:br/>
+        <w:tab/>
+        <w:t>else{reject(‘sorry’);}</w:t>
+        <w:tab/>
+        <w:t xml:space="preserve">    },1000);</w:t>
+        <w:tab/>
+        <w:tab/>
+      </w:r>
+    </w:p>
+    <w:p>
+      <w:pPr>
+        <w:pStyle w:val="TextBody"/>
+        <w:spacing w:lineRule="auto" w:line="240" w:before="0" w:after="0"/>
+        <w:rPr>
+          <w:b w:val="false"/>
+          <w:b w:val="false"/>
+          <w:bCs w:val="false"/>
+        </w:rPr>
+      </w:pPr>
+      <w:r>
+        <w:rPr>
+          <w:rFonts w:ascii="Liberation Serif" w:hAnsi="Liberation Serif"/>
+          <w:b w:val="false"/>
+          <w:bCs w:val="false"/>
+          <w:sz w:val="22"/>
+          <w:szCs w:val="22"/>
+        </w:rPr>
+        <w:t>});</w:t>
+      </w:r>
+    </w:p>
+    <w:p>
+      <w:pPr>
+        <w:pStyle w:val="TextBody"/>
+        <w:spacing w:lineRule="auto" w:line="240" w:before="0" w:after="0"/>
+        <w:rPr>
+          <w:b w:val="false"/>
+          <w:b w:val="false"/>
+          <w:bCs w:val="false"/>
+        </w:rPr>
+      </w:pPr>
+      <w:r>
+        <w:rPr>
+          <w:rFonts w:ascii="Liberation Serif" w:hAnsi="Liberation Serif"/>
+          <w:b w:val="false"/>
+          <w:bCs w:val="false"/>
+          <w:sz w:val="22"/>
+          <w:szCs w:val="22"/>
+        </w:rPr>
+        <w:t>promise.then( function(resolveResult){ ….handle resolveResult…}).catch(function(rejectResult){….handle reject…});</w:t>
+      </w:r>
+    </w:p>
+    <w:p>
+      <w:pPr>
+        <w:pStyle w:val="TextBody"/>
+        <w:spacing w:lineRule="auto" w:line="240" w:before="0" w:after="0"/>
+        <w:rPr>
+          <w:b w:val="false"/>
+          <w:b w:val="false"/>
+          <w:bCs w:val="false"/>
+        </w:rPr>
+      </w:pPr>
+      <w:r>
+        <w:rPr>
+          <w:rFonts w:ascii="Liberation Serif" w:hAnsi="Liberation Serif"/>
+          <w:b w:val="false"/>
+          <w:bCs w:val="false"/>
+          <w:sz w:val="22"/>
+          <w:szCs w:val="22"/>
+        </w:rPr>
+        <w:t>promise.then( function(resolveResult){ ….handle resolveResult…},function(rejectResult){….handle reject…});</w:t>
+      </w:r>
+    </w:p>
+    <w:p>
+      <w:pPr>
+        <w:pStyle w:val="TextBody"/>
+        <w:spacing w:lineRule="auto" w:line="240" w:before="0" w:after="0"/>
+        <w:rPr>
+          <w:b w:val="false"/>
+          <w:b w:val="false"/>
+          <w:bCs w:val="false"/>
+        </w:rPr>
+      </w:pPr>
+      <w:r>
+        <w:rPr>
+          <w:rFonts w:ascii="Liberation Serif" w:hAnsi="Liberation Serif"/>
+          <w:b w:val="false"/>
+          <w:bCs w:val="false"/>
+          <w:sz w:val="22"/>
+          <w:szCs w:val="22"/>
+        </w:rPr>
+        <w:t>promise.then( null,function(rejectResult){….handle reject…});</w:t>
+        <w:tab/>
+        <w:t>//to handle only error</w:t>
+      </w:r>
+    </w:p>
+    <w:p>
+      <w:pPr>
+        <w:pStyle w:val="TextBody"/>
+        <w:spacing w:lineRule="auto" w:line="240" w:before="0" w:after="0"/>
+        <w:rPr>
+          <w:b w:val="false"/>
+          <w:b w:val="false"/>
+          <w:bCs w:val="false"/>
+        </w:rPr>
+      </w:pPr>
+      <w:r>
+        <w:rPr>
+          <w:rFonts w:ascii="Liberation Serif" w:hAnsi="Liberation Serif"/>
+          <w:b w:val="false"/>
+          <w:bCs w:val="false"/>
+          <w:sz w:val="22"/>
+          <w:szCs w:val="22"/>
+        </w:rPr>
+        <w:t xml:space="preserve">promise.all([promise1, promise2….promisen]);  </w:t>
+      </w:r>
+    </w:p>
+    <w:p>
+      <w:pPr>
+        <w:pStyle w:val="TextBody"/>
+        <w:spacing w:lineRule="auto" w:line="240" w:before="0" w:after="0"/>
+        <w:rPr>
+          <w:rFonts w:ascii="Liberation Serif" w:hAnsi="Liberation Serif"/>
+          <w:sz w:val="22"/>
+          <w:szCs w:val="22"/>
+        </w:rPr>
+      </w:pPr>
+      <w:r>
+        <w:rPr>
+          <w:b w:val="false"/>
+          <w:bCs w:val="false"/>
+        </w:rPr>
+      </w:r>
+    </w:p>
+    <w:p>
+      <w:pPr>
+        <w:pStyle w:val="TextBody"/>
+        <w:spacing w:lineRule="auto" w:line="240" w:before="0" w:after="0"/>
+        <w:rPr>
+          <w:b/>
+          <w:b/>
+          <w:bCs/>
+        </w:rPr>
+      </w:pPr>
+      <w:r>
+        <w:rPr>
+          <w:rFonts w:ascii="Liberation Serif" w:hAnsi="Liberation Serif"/>
+          <w:b/>
+          <w:bCs/>
+          <w:sz w:val="22"/>
+          <w:szCs w:val="22"/>
+        </w:rPr>
+        <w:t>Async Await::</w:t>
+      </w:r>
+    </w:p>
+    <w:p>
+      <w:pPr>
+        <w:pStyle w:val="TextBody"/>
+        <w:spacing w:lineRule="auto" w:line="240" w:before="0" w:after="0"/>
+        <w:rPr>
+          <w:b w:val="false"/>
+          <w:b w:val="false"/>
+          <w:bCs w:val="false"/>
+        </w:rPr>
+      </w:pPr>
+      <w:r>
+        <w:rPr>
+          <w:rFonts w:ascii="Liberation Serif" w:hAnsi="Liberation Serif"/>
+          <w:b w:val="false"/>
+          <w:bCs w:val="false"/>
+          <w:sz w:val="22"/>
+          <w:szCs w:val="22"/>
+        </w:rPr>
+        <w:t>async function func1(){</w:t>
+        <w:br/>
+        <w:tab/>
+        <w:t>return 1;</w:t>
+        <w:tab/>
+        <w:t xml:space="preserve">//it will return anything as promise resolve result// </w:t>
+        <w:br/>
+        <w:tab/>
+        <w:t>return Promise.resolve(1);</w:t>
+        <w:tab/>
+        <w:t>//like this</w:t>
+      </w:r>
+    </w:p>
+    <w:p>
+      <w:pPr>
+        <w:pStyle w:val="TextBody"/>
+        <w:spacing w:lineRule="auto" w:line="240" w:before="0" w:after="0"/>
+        <w:rPr>
+          <w:b w:val="false"/>
+          <w:b w:val="false"/>
+          <w:bCs w:val="false"/>
+        </w:rPr>
+      </w:pPr>
+      <w:r>
+        <w:rPr>
+          <w:rFonts w:ascii="Liberation Serif" w:hAnsi="Liberation Serif"/>
+          <w:b w:val="false"/>
+          <w:bCs w:val="false"/>
+          <w:sz w:val="22"/>
+          <w:szCs w:val="22"/>
+        </w:rPr>
+        <w:t>}</w:t>
+      </w:r>
+    </w:p>
+    <w:p>
+      <w:pPr>
+        <w:pStyle w:val="TextBody"/>
+        <w:spacing w:lineRule="auto" w:line="240" w:before="0" w:after="0"/>
+        <w:rPr>
+          <w:b w:val="false"/>
+          <w:b w:val="false"/>
+          <w:bCs w:val="false"/>
+        </w:rPr>
+      </w:pPr>
+      <w:r>
+        <w:rPr>
+          <w:rFonts w:ascii="Liberation Serif" w:hAnsi="Liberation Serif"/>
+          <w:b w:val="false"/>
+          <w:bCs w:val="false"/>
+          <w:sz w:val="22"/>
+          <w:szCs w:val="22"/>
+        </w:rPr>
+        <w:t>func1.then(…. We can handle it….);</w:t>
+      </w:r>
+    </w:p>
+    <w:p>
+      <w:pPr>
+        <w:pStyle w:val="TextBody"/>
+        <w:spacing w:lineRule="auto" w:line="240" w:before="0" w:after="0"/>
+        <w:rPr>
+          <w:rFonts w:ascii="Liberation Serif" w:hAnsi="Liberation Serif"/>
+          <w:sz w:val="22"/>
+          <w:szCs w:val="22"/>
+        </w:rPr>
+      </w:pPr>
+      <w:r>
+        <w:rPr>
+          <w:b w:val="false"/>
+          <w:bCs w:val="false"/>
+        </w:rPr>
+      </w:r>
+    </w:p>
+    <w:p>
+      <w:pPr>
+        <w:pStyle w:val="TextBody"/>
+        <w:spacing w:lineRule="auto" w:line="240" w:before="0" w:after="0"/>
+        <w:rPr>
+          <w:b w:val="false"/>
+          <w:b w:val="false"/>
+          <w:bCs w:val="false"/>
+        </w:rPr>
+      </w:pPr>
+      <w:r>
+        <w:rPr>
+          <w:rFonts w:ascii="Liberation Serif" w:hAnsi="Liberation Serif"/>
+          <w:b w:val="false"/>
+          <w:bCs w:val="false"/>
+          <w:sz w:val="22"/>
+          <w:szCs w:val="22"/>
+        </w:rPr>
+        <w:t>Await should use only inside async:    syntax: await promiseName; //the js will pause until result come from promise</w:t>
+      </w:r>
+    </w:p>
+    <w:p>
+      <w:pPr>
+        <w:pStyle w:val="TextBody"/>
+        <w:spacing w:lineRule="auto" w:line="240" w:before="0" w:after="0"/>
+        <w:rPr>
+          <w:rFonts w:ascii="Liberation Serif" w:hAnsi="Liberation Serif"/>
+          <w:sz w:val="22"/>
+          <w:szCs w:val="22"/>
+        </w:rPr>
+      </w:pPr>
+      <w:r>
+        <w:rPr>
+          <w:b w:val="false"/>
+          <w:bCs w:val="false"/>
+        </w:rPr>
       </w:r>
     </w:p>
     <w:sectPr>

</xml_diff>